<commit_message>
update design page wordings
</commit_message>
<xml_diff>
--- a/resume/Resume_Shen Huang_2020-01-15 _Chinese.docx
+++ b/resume/Resume_Shen Huang_2020-01-15 _Chinese.docx
@@ -30,69 +30,6 @@
           <w:b/>
         </w:rPr>
         <w:t>黄申</w:t>
-      </w:r>
-    </w:p>
-    <w:p>
-      <w:pPr>
-        <w:pBdr>
-          <w:top w:val="nil"/>
-          <w:left w:val="nil"/>
-          <w:bottom w:val="nil"/>
-          <w:right w:val="nil"/>
-          <w:between w:val="nil"/>
-        </w:pBdr>
-        <w:rPr>
-          <w:b/>
-        </w:rPr>
-      </w:pPr>
-      <w:r>
-        <w:rPr>
-          <w:rFonts w:ascii="SimSun" w:eastAsia="SimSun" w:hAnsi="SimSun" w:cs="SimSun" w:hint="eastAsia"/>
-          <w:b/>
-        </w:rPr>
-        <w:t>出生日期：1</w:t>
-      </w:r>
-      <w:r>
-        <w:rPr>
-          <w:rFonts w:ascii="SimSun" w:eastAsia="SimSun" w:hAnsi="SimSun" w:cs="SimSun"/>
-          <w:b/>
-        </w:rPr>
-        <w:t>992</w:t>
-      </w:r>
-      <w:r>
-        <w:rPr>
-          <w:rFonts w:ascii="SimSun" w:eastAsia="SimSun" w:hAnsi="SimSun" w:cs="SimSun" w:hint="eastAsia"/>
-          <w:b/>
-        </w:rPr>
-        <w:t>年</w:t>
-      </w:r>
-      <w:r>
-        <w:rPr>
-          <w:rFonts w:ascii="SimSun" w:eastAsia="SimSun" w:hAnsi="SimSun" w:cs="SimSun"/>
-          <w:b/>
-        </w:rPr>
-        <w:t>6</w:t>
-      </w:r>
-      <w:r>
-        <w:rPr>
-          <w:rFonts w:ascii="SimSun" w:eastAsia="SimSun" w:hAnsi="SimSun" w:cs="SimSun" w:hint="eastAsia"/>
-          <w:b/>
-        </w:rPr>
-        <w:t>月1</w:t>
-      </w:r>
-      <w:r>
-        <w:rPr>
-          <w:rFonts w:ascii="SimSun" w:eastAsia="SimSun" w:hAnsi="SimSun" w:cs="SimSun"/>
-          <w:b/>
-        </w:rPr>
-        <w:t>1</w:t>
-      </w:r>
-      <w:r>
-        <w:rPr>
-          <w:rFonts w:ascii="SimSun" w:eastAsia="SimSun" w:hAnsi="SimSun" w:cs="SimSun" w:hint="eastAsia"/>
-          <w:b/>
-        </w:rPr>
-        <w:t>日</w:t>
       </w:r>
     </w:p>
     <w:p>
@@ -154,200 +91,6 @@
           <w:rFonts w:ascii="SimSun" w:eastAsia="SimSun" w:hAnsi="SimSun" w:cs="SimSun" w:hint="eastAsia"/>
           <w:b/>
         </w:rPr>
-        <w:t>自我简介</w:t>
-      </w:r>
-    </w:p>
-    <w:p>
-      <w:pPr>
-        <w:pStyle w:val="ListParagraph"/>
-        <w:numPr>
-          <w:ilvl w:val="0"/>
-          <w:numId w:val="9"/>
-        </w:numPr>
-        <w:pBdr>
-          <w:top w:val="nil"/>
-          <w:left w:val="nil"/>
-          <w:bottom w:val="nil"/>
-          <w:right w:val="nil"/>
-          <w:between w:val="nil"/>
-        </w:pBdr>
-        <w:spacing w:before="124"/>
-        <w:rPr>
-          <w:bCs/>
-        </w:rPr>
-      </w:pPr>
-      <w:r>
-        <w:rPr>
-          <w:rFonts w:ascii="SimSun" w:eastAsia="SimSun" w:hAnsi="SimSun" w:cs="SimSun" w:hint="eastAsia"/>
-          <w:bCs/>
-        </w:rPr>
-        <w:t>目前2</w:t>
-      </w:r>
-      <w:r>
-        <w:rPr>
-          <w:rFonts w:ascii="SimSun" w:eastAsia="SimSun" w:hAnsi="SimSun" w:cs="SimSun"/>
-          <w:bCs/>
-        </w:rPr>
-        <w:t>7</w:t>
-      </w:r>
-      <w:r>
-        <w:rPr>
-          <w:rFonts w:ascii="SimSun" w:eastAsia="SimSun" w:hAnsi="SimSun" w:cs="SimSun" w:hint="eastAsia"/>
-          <w:bCs/>
-        </w:rPr>
-        <w:t>岁，</w:t>
-      </w:r>
-      <w:r>
-        <w:rPr>
-          <w:rFonts w:ascii="SimSun" w:eastAsia="SimSun" w:hAnsi="SimSun" w:cs="SimSun" w:hint="eastAsia"/>
-          <w:bCs/>
-        </w:rPr>
-        <w:t>超过</w:t>
-      </w:r>
-      <w:r>
-        <w:rPr>
-          <w:rFonts w:ascii="SimSun" w:eastAsia="SimSun" w:hAnsi="SimSun" w:cs="SimSun"/>
-          <w:bCs/>
-        </w:rPr>
-        <w:t>20</w:t>
-      </w:r>
-      <w:bookmarkStart w:id="1" w:name="_GoBack"/>
-      <w:bookmarkEnd w:id="1"/>
-      <w:r>
-        <w:rPr>
-          <w:rFonts w:ascii="SimSun" w:eastAsia="SimSun" w:hAnsi="SimSun" w:cs="SimSun" w:hint="eastAsia"/>
-          <w:bCs/>
-        </w:rPr>
-        <w:t>年的编程经验，极强的动手能力，聪慧且富有创造力。</w:t>
-      </w:r>
-    </w:p>
-    <w:p>
-      <w:pPr>
-        <w:pStyle w:val="ListParagraph"/>
-        <w:numPr>
-          <w:ilvl w:val="0"/>
-          <w:numId w:val="9"/>
-        </w:numPr>
-        <w:pBdr>
-          <w:top w:val="nil"/>
-          <w:left w:val="nil"/>
-          <w:bottom w:val="nil"/>
-          <w:right w:val="nil"/>
-          <w:between w:val="nil"/>
-        </w:pBdr>
-        <w:spacing w:before="124"/>
-        <w:rPr>
-          <w:bCs/>
-        </w:rPr>
-      </w:pPr>
-      <w:r>
-        <w:rPr>
-          <w:rFonts w:ascii="SimSun" w:eastAsia="SimSun" w:hAnsi="SimSun" w:cs="SimSun" w:hint="eastAsia"/>
-          <w:bCs/>
-        </w:rPr>
-        <w:t>自觉性强，学习速度快，时刻了解最新技术情报。</w:t>
-      </w:r>
-    </w:p>
-    <w:p>
-      <w:pPr>
-        <w:pStyle w:val="ListParagraph"/>
-        <w:numPr>
-          <w:ilvl w:val="0"/>
-          <w:numId w:val="9"/>
-        </w:numPr>
-        <w:pBdr>
-          <w:top w:val="nil"/>
-          <w:left w:val="nil"/>
-          <w:bottom w:val="nil"/>
-          <w:right w:val="nil"/>
-          <w:between w:val="nil"/>
-        </w:pBdr>
-        <w:spacing w:before="124"/>
-        <w:rPr>
-          <w:bCs/>
-        </w:rPr>
-      </w:pPr>
-      <w:r>
-        <w:rPr>
-          <w:rFonts w:ascii="SimSun" w:eastAsia="SimSun" w:hAnsi="SimSun" w:cs="SimSun" w:hint="eastAsia"/>
-          <w:bCs/>
-        </w:rPr>
-        <w:t>对算法，机器学习，软件工程以及技术写作和其它技术相关领域有极强的理解。</w:t>
-      </w:r>
-    </w:p>
-    <w:p>
-      <w:pPr>
-        <w:pStyle w:val="ListParagraph"/>
-        <w:numPr>
-          <w:ilvl w:val="0"/>
-          <w:numId w:val="9"/>
-        </w:numPr>
-        <w:pBdr>
-          <w:top w:val="nil"/>
-          <w:left w:val="nil"/>
-          <w:bottom w:val="nil"/>
-          <w:right w:val="nil"/>
-          <w:between w:val="nil"/>
-        </w:pBdr>
-        <w:spacing w:before="124"/>
-        <w:rPr>
-          <w:bCs/>
-        </w:rPr>
-      </w:pPr>
-      <w:r>
-        <w:rPr>
-          <w:rFonts w:ascii="SimSun" w:eastAsia="SimSun" w:hAnsi="SimSun" w:cs="SimSun" w:hint="eastAsia"/>
-          <w:bCs/>
-        </w:rPr>
-        <w:t>善于独立完成项目，也善于合作，在校期间同学愿意换课进同一组。</w:t>
-      </w:r>
-    </w:p>
-    <w:p>
-      <w:pPr>
-        <w:pStyle w:val="ListParagraph"/>
-        <w:numPr>
-          <w:ilvl w:val="0"/>
-          <w:numId w:val="9"/>
-        </w:numPr>
-        <w:pBdr>
-          <w:top w:val="nil"/>
-          <w:left w:val="nil"/>
-          <w:bottom w:val="nil"/>
-          <w:right w:val="nil"/>
-          <w:between w:val="nil"/>
-        </w:pBdr>
-        <w:spacing w:before="124"/>
-        <w:rPr>
-          <w:bCs/>
-        </w:rPr>
-      </w:pPr>
-      <w:r>
-        <w:rPr>
-          <w:rFonts w:ascii="SimSun" w:eastAsia="SimSun" w:hAnsi="SimSun" w:cs="SimSun" w:hint="eastAsia"/>
-          <w:bCs/>
-        </w:rPr>
-        <w:t>对系统进行设计及优化的时候会考虑到硬件，基建和安全方面的可能性。</w:t>
-      </w:r>
-    </w:p>
-    <w:p>
-      <w:pPr>
-        <w:pBdr>
-          <w:top w:val="nil"/>
-          <w:left w:val="nil"/>
-          <w:bottom w:val="nil"/>
-          <w:right w:val="nil"/>
-          <w:between w:val="nil"/>
-        </w:pBdr>
-        <w:spacing w:before="124"/>
-        <w:rPr>
-          <w:b/>
-        </w:rPr>
-      </w:pPr>
-      <w:r>
-        <w:rPr>
-          <w:rFonts w:ascii="SimSun" w:eastAsia="SimSun" w:hAnsi="SimSun" w:cs="SimSun" w:hint="eastAsia"/>
-          <w:b/>
-        </w:rPr>
         <w:t>学历背景</w:t>
       </w:r>
     </w:p>
@@ -2104,7 +1847,6 @@
           <w:sz w:val="22"/>
           <w:szCs w:val="22"/>
         </w:rPr>
-        <w:lastRenderedPageBreak/>
         <w:t>帮助其它学生理解云平台和数据库。</w:t>
       </w:r>
     </w:p>
@@ -2400,6 +2142,7 @@
           <w:sz w:val="22"/>
           <w:szCs w:val="22"/>
         </w:rPr>
+        <w:lastRenderedPageBreak/>
         <w:t>研究相关项目</w:t>
       </w:r>
     </w:p>
@@ -2795,6 +2538,16 @@
         </w:rPr>
         <w:t>上找到</w:t>
       </w:r>
+      <w:r>
+        <w:rPr>
+          <w:rFonts w:ascii="SimSun" w:eastAsia="SimSun" w:hAnsi="SimSun" w:cs="SimSun" w:hint="eastAsia"/>
+          <w:sz w:val="22"/>
+          <w:szCs w:val="22"/>
+        </w:rPr>
+        <w:t>。</w:t>
+      </w:r>
+      <w:bookmarkStart w:id="1" w:name="_GoBack"/>
+      <w:bookmarkEnd w:id="1"/>
     </w:p>
     <w:p>
       <w:pPr>

</xml_diff>